<commit_message>
Convert CV details to json format
</commit_message>
<xml_diff>
--- a/profiles/D Faleleev - CV Profile-2019.docx
+++ b/profiles/D Faleleev - CV Profile-2019.docx
@@ -1425,8 +1425,6 @@
           <w:sz w:val="20"/>
         </w:rPr>
       </w:pPr>
-      <w:bookmarkStart w:id="2" w:name="_GoBack"/>
-      <w:bookmarkEnd w:id="2"/>
     </w:p>
     <w:p>
       <w:pPr>
@@ -3440,25 +3438,6 @@
           <w:sz w:val="20"/>
         </w:rPr>
         <w:t>Technical decisions and Architecture</w:t>
-      </w:r>
-    </w:p>
-    <w:p>
-      <w:pPr>
-        <w:numPr>
-          <w:ilvl w:val="0"/>
-          <w:numId w:val="19"/>
-        </w:numPr>
-        <w:ind w:right="432"/>
-        <w:outlineLvl w:val="0"/>
-        <w:rPr>
-          <w:sz w:val="20"/>
-        </w:rPr>
-      </w:pPr>
-      <w:r>
-        <w:rPr>
-          <w:sz w:val="20"/>
-        </w:rPr>
-        <w:t>Requirement analysis/Work with Product Owner</w:t>
       </w:r>
     </w:p>
     <w:p>
@@ -3926,7 +3905,7 @@
         </w:rPr>
         <w:tab/>
       </w:r>
-      <w:bookmarkStart w:id="3" w:name="OLE_LINK3"/>
+      <w:bookmarkStart w:id="2" w:name="OLE_LINK3"/>
       <w:r>
         <w:rPr>
           <w:b/>
@@ -3935,7 +3914,7 @@
         </w:rPr>
         <w:t xml:space="preserve">Digital Engineering </w:t>
       </w:r>
-      <w:bookmarkEnd w:id="3"/>
+      <w:bookmarkEnd w:id="2"/>
       <w:r>
         <w:rPr>
           <w:b/>
@@ -4531,7 +4510,6 @@
           <w:bCs/>
           <w:sz w:val="20"/>
         </w:rPr>
-        <w:lastRenderedPageBreak/>
         <w:t>Responsibilities</w:t>
       </w:r>
     </w:p>
@@ -4572,6 +4550,7 @@
         <w:rPr>
           <w:sz w:val="20"/>
         </w:rPr>
+        <w:lastRenderedPageBreak/>
         <w:t>Design, cost (working hours) and schedule.</w:t>
       </w:r>
     </w:p>
@@ -4837,8 +4816,18 @@
           <w:bCs/>
           <w:sz w:val="20"/>
         </w:rPr>
-        <w:t>Aug 2004 – Mar 2005</w:t>
-      </w:r>
+        <w:t>Mar 2005</w:t>
+      </w:r>
+      <w:r>
+        <w:rPr>
+          <w:b/>
+          <w:bCs/>
+          <w:sz w:val="20"/>
+        </w:rPr>
+        <w:t xml:space="preserve"> – Oct 2006</w:t>
+      </w:r>
+      <w:bookmarkStart w:id="3" w:name="_GoBack"/>
+      <w:bookmarkEnd w:id="3"/>
     </w:p>
     <w:p>
       <w:pPr>
@@ -6038,6 +6027,7 @@
           <w:bCs/>
           <w:sz w:val="20"/>
         </w:rPr>
+        <w:lastRenderedPageBreak/>
         <w:t>The r</w:t>
       </w:r>
       <w:r>
@@ -10000,7 +9990,7 @@
 </file>
 
 <file path=customXml/itemProps1.xml><?xml version="1.0" encoding="utf-8"?>
-<ds:datastoreItem xmlns:ds="http://schemas.openxmlformats.org/officeDocument/2006/customXml" ds:itemID="{2DEBCF61-8E77-435C-AE12-7E46C3334FE6}">
+<ds:datastoreItem xmlns:ds="http://schemas.openxmlformats.org/officeDocument/2006/customXml" ds:itemID="{E6565290-7DF7-4690-9512-515CB02E90BE}">
   <ds:schemaRefs>
     <ds:schemaRef ds:uri="http://schemas.openxmlformats.org/officeDocument/2006/bibliography"/>
   </ds:schemaRefs>

</xml_diff>